<commit_message>
modificati nomi dei file, nei menù e ampliato readme
</commit_message>
<xml_diff>
--- a/SCHEMA MENU E MACCHIINA A STATI.docx
+++ b/SCHEMA MENU E MACCHIINA A STATI.docx
@@ -75,6 +75,36 @@
           <w:tcPr>
             <w:tcW w:w="602" w:type="dxa"/>
           </w:tcPr>
+          <w:p>
+            <w:r>
+              <w:t>I</w:t>
+            </w:r>
+          </w:p>
+        </w:tc>
+        <w:tc>
+          <w:tcPr>
+            <w:tcW w:w="601" w:type="dxa"/>
+          </w:tcPr>
+          <w:p>
+            <w:r>
+              <w:t>N</w:t>
+            </w:r>
+          </w:p>
+        </w:tc>
+        <w:tc>
+          <w:tcPr>
+            <w:tcW w:w="601" w:type="dxa"/>
+          </w:tcPr>
+          <w:p>
+            <w:r>
+              <w:t>G</w:t>
+            </w:r>
+          </w:p>
+        </w:tc>
+        <w:tc>
+          <w:tcPr>
+            <w:tcW w:w="601" w:type="dxa"/>
+          </w:tcPr>
           <w:p/>
         </w:tc>
         <w:tc>
@@ -162,24 +192,6 @@
               <w:t>E</w:t>
             </w:r>
           </w:p>
-        </w:tc>
-        <w:tc>
-          <w:tcPr>
-            <w:tcW w:w="601" w:type="dxa"/>
-          </w:tcPr>
-          <w:p/>
-        </w:tc>
-        <w:tc>
-          <w:tcPr>
-            <w:tcW w:w="601" w:type="dxa"/>
-          </w:tcPr>
-          <w:p/>
-        </w:tc>
-        <w:tc>
-          <w:tcPr>
-            <w:tcW w:w="601" w:type="dxa"/>
-          </w:tcPr>
-          <w:p/>
         </w:tc>
       </w:tr>
       <w:tr>
@@ -3196,10 +3208,7 @@
     <w:p>
       <w:r>
         <w:lastRenderedPageBreak/>
-        <w:t>S3</w:t>
-      </w:r>
-      <w:r>
-        <w:t>3</w:t>
+        <w:t>S33</w:t>
       </w:r>
     </w:p>
     <w:tbl>
@@ -4244,10 +4253,7 @@
                             </w:r>
                             <w:r>
                               <w:br/>
-                              <w:t>S3</w:t>
-                            </w:r>
-                            <w:r>
-                              <w:t>3</w:t>
+                              <w:t>S33</w:t>
                             </w:r>
                           </w:p>
                         </w:txbxContent>
@@ -4288,10 +4294,7 @@
                       </w:r>
                       <w:r>
                         <w:br/>
-                        <w:t>S3</w:t>
-                      </w:r>
-                      <w:r>
-                        <w:t>3</w:t>
+                        <w:t>S33</w:t>
                       </w:r>
                     </w:p>
                   </w:txbxContent>

</xml_diff>